<commit_message>
"Added notes for computer vision, especially for object detection and tracking."
</commit_message>
<xml_diff>
--- a/Some notes of Computer Vision.docx
+++ b/Some notes of Computer Vision.docx
@@ -24,6 +24,20 @@
     </w:p>
     <w:p>
       <w:pPr>
+        <w:spacing w:before="100" w:beforeAutospacing="1" w:after="100" w:afterAutospacing="1"/>
+        <w:rPr>
+          <w:rFonts w:ascii="Times New Roman" w:eastAsia="Times New Roman" w:hAnsi="Times New Roman" w:cs="Times New Roman"/>
+        </w:rPr>
+      </w:pPr>
+      <w:r>
+        <w:rPr>
+          <w:rFonts w:ascii="Times New Roman" w:eastAsia="Times New Roman" w:hAnsi="Times New Roman" w:cs="Times New Roman"/>
+        </w:rPr>
+        <w:t>Basic concepts</w:t>
+      </w:r>
+    </w:p>
+    <w:p>
+      <w:pPr>
         <w:numPr>
           <w:ilvl w:val="0"/>
           <w:numId w:val="1"/>
@@ -37,35 +51,37 @@
         <w:rPr>
           <w:rFonts w:ascii="Times New Roman" w:eastAsia="Times New Roman" w:hAnsi="Times New Roman" w:cs="Times New Roman"/>
         </w:rPr>
-        <w:t>Color trac</w:t>
+        <w:t>Color tracking (single pixel)</w:t>
+      </w:r>
+    </w:p>
+    <w:p>
+      <w:pPr>
+        <w:numPr>
+          <w:ilvl w:val="0"/>
+          <w:numId w:val="1"/>
+        </w:numPr>
+        <w:spacing w:before="100" w:beforeAutospacing="1" w:after="100" w:afterAutospacing="1"/>
+        <w:rPr>
+          <w:rFonts w:ascii="Times New Roman" w:eastAsia="Times New Roman" w:hAnsi="Times New Roman" w:cs="Times New Roman"/>
+        </w:rPr>
+      </w:pPr>
+      <w:r>
+        <w:rPr>
+          <w:rFonts w:ascii="Times New Roman" w:eastAsia="Times New Roman" w:hAnsi="Times New Roman" w:cs="Times New Roman"/>
+          <w:sz w:val="21"/>
+          <w:szCs w:val="21"/>
+        </w:rPr>
+        <w:t>Patches (sma</w:t>
       </w:r>
       <w:bookmarkStart w:id="0" w:name="_GoBack"/>
       <w:bookmarkEnd w:id="0"/>
       <w:r>
         <w:rPr>
           <w:rFonts w:ascii="Times New Roman" w:eastAsia="Times New Roman" w:hAnsi="Times New Roman" w:cs="Times New Roman"/>
-        </w:rPr>
-        <w:t>king (single pixel)</w:t>
-      </w:r>
-    </w:p>
-    <w:p>
-      <w:pPr>
-        <w:numPr>
-          <w:ilvl w:val="0"/>
-          <w:numId w:val="1"/>
-        </w:numPr>
-        <w:spacing w:before="100" w:beforeAutospacing="1" w:after="100" w:afterAutospacing="1"/>
-        <w:rPr>
-          <w:rFonts w:ascii="Times New Roman" w:eastAsia="Times New Roman" w:hAnsi="Times New Roman" w:cs="Times New Roman"/>
-        </w:rPr>
-      </w:pPr>
-      <w:r>
-        <w:rPr>
-          <w:rFonts w:ascii="Times New Roman" w:eastAsia="Times New Roman" w:hAnsi="Times New Roman" w:cs="Times New Roman"/>
-          <w:sz w:val="21"/>
-          <w:szCs w:val="21"/>
-        </w:rPr>
-        <w:t>Patches (small regions of pixels)</w:t>
+          <w:sz w:val="21"/>
+          <w:szCs w:val="21"/>
+        </w:rPr>
+        <w:t>ll regions of pixels)</w:t>
       </w:r>
     </w:p>
     <w:p>
@@ -311,6 +327,7 @@
         <w:rPr>
           <w:rFonts w:ascii="Times New Roman" w:eastAsia="Times New Roman" w:hAnsi="Times New Roman" w:cs="Times New Roman"/>
         </w:rPr>
+        <w:lastRenderedPageBreak/>
         <w:t>Video </w:t>
       </w:r>
       <w:r>
@@ -377,7 +394,6 @@
           <w:b/>
           <w:bCs/>
         </w:rPr>
-        <w:lastRenderedPageBreak/>
         <w:t>Scene reconstruction </w:t>
       </w:r>
       <w:r>
@@ -1158,6 +1174,7 @@
           <w:sz w:val="21"/>
           <w:szCs w:val="21"/>
         </w:rPr>
+        <w:lastRenderedPageBreak/>
         <w:t xml:space="preserve">object detection is run on every nth frame </w:t>
       </w:r>
       <w:r>
@@ -1215,7 +1232,6 @@
           <w:sz w:val="21"/>
           <w:szCs w:val="21"/>
         </w:rPr>
-        <w:lastRenderedPageBreak/>
         <w:t>you can also lose track of an object when they go behind an obstacle for an extended period of time or if they move so fast that the tracking algorithm cannot catch up</w:t>
       </w:r>
     </w:p>
@@ -8616,6 +8632,7 @@
   <w:style w:type="character" w:default="1" w:styleId="DefaultParagraphFont">
     <w:name w:val="Default Paragraph Font"/>
     <w:uiPriority w:val="1"/>
+    <w:semiHidden/>
     <w:unhideWhenUsed/>
   </w:style>
   <w:style w:type="table" w:default="1" w:styleId="TableNormal">

</xml_diff>

<commit_message>
"Added perfect rectangle question and updates computer vision notes."
</commit_message>
<xml_diff>
--- a/Some notes of Computer Vision.docx
+++ b/Some notes of Computer Vision.docx
@@ -71,17 +71,7 @@
           <w:sz w:val="21"/>
           <w:szCs w:val="21"/>
         </w:rPr>
-        <w:t>Patches (sma</w:t>
-      </w:r>
-      <w:bookmarkStart w:id="0" w:name="_GoBack"/>
-      <w:bookmarkEnd w:id="0"/>
-      <w:r>
-        <w:rPr>
-          <w:rFonts w:ascii="Times New Roman" w:eastAsia="Times New Roman" w:hAnsi="Times New Roman" w:cs="Times New Roman"/>
-          <w:sz w:val="21"/>
-          <w:szCs w:val="21"/>
-        </w:rPr>
-        <w:t>ll regions of pixels)</w:t>
+        <w:t>Patches (small regions of pixels)</w:t>
       </w:r>
     </w:p>
     <w:p>
@@ -3758,6 +3748,71 @@
         </w:rPr>
         <w:t>SVM</w:t>
       </w:r>
+      <w:r>
+        <w:rPr>
+          <w:rFonts w:ascii="Times New Roman" w:eastAsia="Times New Roman" w:hAnsi="Times New Roman" w:cs="Times New Roman"/>
+          <w:sz w:val="21"/>
+          <w:szCs w:val="21"/>
+        </w:rPr>
+        <w:t xml:space="preserve"> (2001 - 2017)</w:t>
+      </w:r>
+    </w:p>
+    <w:p>
+      <w:pPr>
+        <w:numPr>
+          <w:ilvl w:val="2"/>
+          <w:numId w:val="9"/>
+        </w:numPr>
+        <w:spacing w:before="100" w:beforeAutospacing="1" w:after="100" w:afterAutospacing="1"/>
+        <w:rPr>
+          <w:rFonts w:ascii="Times New Roman" w:eastAsia="Times New Roman" w:hAnsi="Times New Roman" w:cs="Times New Roman"/>
+        </w:rPr>
+      </w:pPr>
+      <w:r>
+        <w:rPr>
+          <w:rFonts w:ascii="Times New Roman" w:eastAsia="Times New Roman" w:hAnsi="Times New Roman" w:cs="Times New Roman"/>
+          <w:sz w:val="21"/>
+          <w:szCs w:val="21"/>
+        </w:rPr>
+        <w:t xml:space="preserve">Invented by Paul Viola and Michael Jones </w:t>
+      </w:r>
+    </w:p>
+    <w:p>
+      <w:pPr>
+        <w:numPr>
+          <w:ilvl w:val="2"/>
+          <w:numId w:val="9"/>
+        </w:numPr>
+        <w:spacing w:before="100" w:beforeAutospacing="1" w:after="100" w:afterAutospacing="1"/>
+        <w:rPr>
+          <w:rFonts w:ascii="Times New Roman" w:eastAsia="Times New Roman" w:hAnsi="Times New Roman" w:cs="Times New Roman"/>
+        </w:rPr>
+      </w:pPr>
+      <w:r>
+        <w:rPr>
+          <w:rFonts w:ascii="Times New Roman" w:eastAsia="Times New Roman" w:hAnsi="Times New Roman" w:cs="Times New Roman"/>
+        </w:rPr>
+        <w:t>Was the most stunning demonstration of computer vision and its potential at the time</w:t>
+      </w:r>
+    </w:p>
+    <w:p>
+      <w:pPr>
+        <w:numPr>
+          <w:ilvl w:val="2"/>
+          <w:numId w:val="9"/>
+        </w:numPr>
+        <w:spacing w:before="100" w:beforeAutospacing="1" w:after="100" w:afterAutospacing="1"/>
+        <w:rPr>
+          <w:rFonts w:ascii="Times New Roman" w:eastAsia="Times New Roman" w:hAnsi="Times New Roman" w:cs="Times New Roman"/>
+        </w:rPr>
+      </w:pPr>
+      <w:r>
+        <w:rPr>
+          <w:rFonts w:ascii="Times New Roman" w:eastAsia="Times New Roman" w:hAnsi="Times New Roman" w:cs="Times New Roman"/>
+        </w:rPr>
+        <w:lastRenderedPageBreak/>
+        <w:t>Implemented in OpenCV and face detection became synonymous with Viola and Jones</w:t>
+      </w:r>
     </w:p>
     <w:p>
       <w:pPr>
@@ -3854,7 +3909,6 @@
           <w:sz w:val="21"/>
           <w:szCs w:val="21"/>
         </w:rPr>
-        <w:lastRenderedPageBreak/>
         <w:t>extract region proposals (~2k)</w:t>
       </w:r>
     </w:p>
@@ -4241,6 +4295,7 @@
           <w:rFonts w:ascii="Times New Roman" w:eastAsia="Times New Roman" w:hAnsi="Times New Roman" w:cs="Times New Roman"/>
           <w:noProof/>
         </w:rPr>
+        <w:lastRenderedPageBreak/>
         <w:drawing>
           <wp:inline distT="0" distB="0" distL="0" distR="0">
             <wp:extent cx="3496129" cy="2701292"/>
@@ -4341,7 +4396,6 @@
           <w:sz w:val="21"/>
           <w:szCs w:val="21"/>
         </w:rPr>
-        <w:lastRenderedPageBreak/>
         <w:t>And we have a bunch of detections for this object</w:t>
       </w:r>
     </w:p>
@@ -4627,6 +4681,7 @@
           <w:sz w:val="21"/>
           <w:szCs w:val="21"/>
         </w:rPr>
+        <w:lastRenderedPageBreak/>
         <w:t>(</w:t>
       </w:r>
       <w:r>
@@ -4930,7 +4985,6 @@
           <w:sz w:val="21"/>
           <w:szCs w:val="21"/>
         </w:rPr>
-        <w:lastRenderedPageBreak/>
         <w:t>notes</w:t>
       </w:r>
     </w:p>
@@ -5415,6 +5469,7 @@
           <w:szCs w:val="23"/>
           <w:bdr w:val="none" w:sz="0" w:space="0" w:color="auto" w:frame="1"/>
         </w:rPr>
+        <w:lastRenderedPageBreak/>
         <w:t>Zivkovic</w:t>
       </w:r>
       <w:proofErr w:type="spellEnd"/>
@@ -5850,7 +5905,6 @@
           <w:sz w:val="23"/>
           <w:szCs w:val="23"/>
         </w:rPr>
-        <w:lastRenderedPageBreak/>
         <w:t>However, everything is changing in real life</w:t>
       </w:r>
       <w:r>
@@ -6444,7 +6498,16 @@
         </w:rPr>
       </w:pPr>
     </w:p>
-    <w:p/>
+    <w:p>
+      <w:r>
+        <w:lastRenderedPageBreak/>
+        <w:t>Hough transform</w:t>
+      </w:r>
+    </w:p>
+    <w:p>
+      <w:bookmarkStart w:id="0" w:name="_GoBack"/>
+      <w:bookmarkEnd w:id="0"/>
+    </w:p>
     <w:sectPr>
       <w:pgSz w:w="12240" w:h="15840"/>
       <w:pgMar w:top="1440" w:right="1440" w:bottom="1440" w:left="1440" w:header="720" w:footer="720" w:gutter="0"/>

</xml_diff>